<commit_message>
update unit test document
</commit_message>
<xml_diff>
--- a/unit-test/unit_test.docx
+++ b/unit-test/unit_test.docx
@@ -608,7 +608,28 @@
         <w:ind w:left="360"/>
       </w:pPr>
       <w:r>
-        <w:t>Status updated to end, random pick restaurant code from member.</w:t>
+        <w:t xml:space="preserve">6.1 </w:t>
+      </w:r>
+      <w:r>
+        <w:t xml:space="preserve">Status updated to </w:t>
+      </w:r>
+      <w:r>
+        <w:t>END</w:t>
+      </w:r>
+      <w:r>
+        <w:t>, random pick</w:t>
+      </w:r>
+      <w:r>
+        <w:t>ed</w:t>
+      </w:r>
+      <w:r>
+        <w:t xml:space="preserve"> restaurant code from member</w:t>
+      </w:r>
+      <w:r>
+        <w:t>(s)</w:t>
+      </w:r>
+      <w:r>
+        <w:t>.</w:t>
       </w:r>
     </w:p>
     <w:p>
@@ -644,6 +665,120 @@
                     <a:xfrm>
                       <a:off x="0" y="0"/>
                       <a:ext cx="5647893" cy="2015381"/>
+                    </a:xfrm>
+                    <a:prstGeom prst="rect">
+                      <a:avLst/>
+                    </a:prstGeom>
+                  </pic:spPr>
+                </pic:pic>
+              </a:graphicData>
+            </a:graphic>
+          </wp:inline>
+        </w:drawing>
+      </w:r>
+    </w:p>
+    <w:p>
+      <w:pPr>
+        <w:ind w:left="360"/>
+      </w:pPr>
+      <w:r>
+        <w:lastRenderedPageBreak/>
+        <w:t xml:space="preserve">6.2 if different person end the lunch session, throw validation error : </w:t>
+      </w:r>
+    </w:p>
+    <w:p>
+      <w:pPr>
+        <w:shd w:val="clear" w:color="auto" w:fill="FFFFFE"/>
+        <w:spacing w:after="0" w:line="270" w:lineRule="atLeast"/>
+        <w:rPr>
+          <w:rFonts w:ascii="Courier New" w:eastAsia="Times New Roman" w:hAnsi="Courier New" w:cs="Courier New"/>
+          <w:color w:val="000000"/>
+          <w:sz w:val="18"/>
+          <w:szCs w:val="18"/>
+        </w:rPr>
+      </w:pPr>
+      <w:r>
+        <w:rPr>
+          <w:rFonts w:ascii="Courier New" w:eastAsia="Times New Roman" w:hAnsi="Courier New" w:cs="Courier New"/>
+          <w:color w:val="000000"/>
+          <w:sz w:val="18"/>
+          <w:szCs w:val="18"/>
+        </w:rPr>
+        <w:t> </w:t>
+      </w:r>
+      <w:r>
+        <w:rPr>
+          <w:rFonts w:ascii="Courier New" w:eastAsia="Times New Roman" w:hAnsi="Courier New" w:cs="Courier New"/>
+          <w:color w:val="A31515"/>
+          <w:sz w:val="18"/>
+          <w:szCs w:val="18"/>
+        </w:rPr>
+        <w:t>"error"</w:t>
+      </w:r>
+      <w:r>
+        <w:rPr>
+          <w:rFonts w:ascii="Courier New" w:eastAsia="Times New Roman" w:hAnsi="Courier New" w:cs="Courier New"/>
+          <w:color w:val="000000"/>
+          <w:sz w:val="18"/>
+          <w:szCs w:val="18"/>
+        </w:rPr>
+        <w:t>: </w:t>
+      </w:r>
+      <w:r>
+        <w:rPr>
+          <w:rFonts w:ascii="Courier New" w:eastAsia="Times New Roman" w:hAnsi="Courier New" w:cs="Courier New"/>
+          <w:color w:val="0451A5"/>
+          <w:sz w:val="18"/>
+          <w:szCs w:val="18"/>
+        </w:rPr>
+        <w:t>"User initial lunch session not same as user end lunch session"</w:t>
+      </w:r>
+    </w:p>
+    <w:p>
+      <w:pPr>
+        <w:shd w:val="clear" w:color="auto" w:fill="FFFFFE"/>
+        <w:spacing w:after="0" w:line="270" w:lineRule="atLeast"/>
+        <w:rPr>
+          <w:rFonts w:ascii="Courier New" w:eastAsia="Times New Roman" w:hAnsi="Courier New" w:cs="Courier New"/>
+          <w:color w:val="000000"/>
+          <w:sz w:val="18"/>
+          <w:szCs w:val="18"/>
+        </w:rPr>
+      </w:pPr>
+    </w:p>
+    <w:p>
+      <w:pPr>
+        <w:ind w:left="360"/>
+      </w:pPr>
+      <w:r>
+        <w:rPr>
+          <w:noProof/>
+        </w:rPr>
+        <w:drawing>
+          <wp:inline distT="0" distB="0" distL="0" distR="0" wp14:anchorId="27F38FD8" wp14:editId="178C2D84">
+            <wp:extent cx="5943600" cy="2461260"/>
+            <wp:effectExtent l="0" t="0" r="0" b="0"/>
+            <wp:docPr id="1694494098" name="Picture 1"/>
+            <wp:cNvGraphicFramePr>
+              <a:graphicFrameLocks xmlns:a="http://schemas.openxmlformats.org/drawingml/2006/main" noChangeAspect="1"/>
+            </wp:cNvGraphicFramePr>
+            <a:graphic xmlns:a="http://schemas.openxmlformats.org/drawingml/2006/main">
+              <a:graphicData uri="http://schemas.openxmlformats.org/drawingml/2006/picture">
+                <pic:pic xmlns:pic="http://schemas.openxmlformats.org/drawingml/2006/picture">
+                  <pic:nvPicPr>
+                    <pic:cNvPr id="1694494098" name=""/>
+                    <pic:cNvPicPr/>
+                  </pic:nvPicPr>
+                  <pic:blipFill>
+                    <a:blip r:embed="rId16"/>
+                    <a:stretch>
+                      <a:fillRect/>
+                    </a:stretch>
+                  </pic:blipFill>
+                  <pic:spPr>
+                    <a:xfrm>
+                      <a:off x="0" y="0"/>
+                      <a:ext cx="5943600" cy="2461260"/>
                     </a:xfrm>
                     <a:prstGeom prst="rect">
                       <a:avLst/>

</xml_diff>

<commit_message>
update unit test evidence
</commit_message>
<xml_diff>
--- a/unit-test/unit_test.docx
+++ b/unit-test/unit_test.docx
@@ -492,10 +492,19 @@
         <w:ind w:left="360"/>
       </w:pPr>
       <w:r>
-        <w:t>5. select all the member</w:t>
+        <w:t xml:space="preserve">5. </w:t>
+      </w:r>
+      <w:r>
+        <w:t>A</w:t>
+      </w:r>
+      <w:r>
+        <w:t>ll member</w:t>
       </w:r>
       <w:r>
         <w:t>(s)</w:t>
+      </w:r>
+      <w:r>
+        <w:t xml:space="preserve"> and restaurant information</w:t>
       </w:r>
       <w:r>
         <w:t xml:space="preserve"> in the lunch</w:t>
@@ -514,10 +523,10 @@
         </w:rPr>
         <w:lastRenderedPageBreak/>
         <w:drawing>
-          <wp:inline distT="0" distB="0" distL="0" distR="0" wp14:anchorId="632139DA" wp14:editId="55152D43">
-            <wp:extent cx="4476401" cy="2840315"/>
-            <wp:effectExtent l="0" t="0" r="635" b="0"/>
-            <wp:docPr id="1095833334" name="Picture 1"/>
+          <wp:inline distT="0" distB="0" distL="0" distR="0" wp14:anchorId="6F9D00F7" wp14:editId="35343C5E">
+            <wp:extent cx="5943600" cy="3204210"/>
+            <wp:effectExtent l="0" t="0" r="0" b="0"/>
+            <wp:docPr id="515475809" name="Picture 1"/>
             <wp:cNvGraphicFramePr>
               <a:graphicFrameLocks xmlns:a="http://schemas.openxmlformats.org/drawingml/2006/main" noChangeAspect="1"/>
             </wp:cNvGraphicFramePr>
@@ -525,7 +534,7 @@
               <a:graphicData uri="http://schemas.openxmlformats.org/drawingml/2006/picture">
                 <pic:pic xmlns:pic="http://schemas.openxmlformats.org/drawingml/2006/picture">
                   <pic:nvPicPr>
-                    <pic:cNvPr id="1095833334" name=""/>
+                    <pic:cNvPr id="515475809" name=""/>
                     <pic:cNvPicPr/>
                   </pic:nvPicPr>
                   <pic:blipFill>
@@ -537,7 +546,7 @@
                   <pic:spPr>
                     <a:xfrm>
                       <a:off x="0" y="0"/>
-                      <a:ext cx="4482842" cy="2844402"/>
+                      <a:ext cx="5943600" cy="3204210"/>
                     </a:xfrm>
                     <a:prstGeom prst="rect">
                       <a:avLst/>
@@ -640,6 +649,7 @@
         <w:rPr>
           <w:noProof/>
         </w:rPr>
+        <w:lastRenderedPageBreak/>
         <w:drawing>
           <wp:inline distT="0" distB="0" distL="0" distR="0" wp14:anchorId="2AAC6340" wp14:editId="542CF6D1">
             <wp:extent cx="5633284" cy="2010168"/>
@@ -679,11 +689,17 @@
     </w:p>
     <w:p>
       <w:pPr>
-        <w:ind w:left="360"/>
-      </w:pPr>
-      <w:r>
-        <w:lastRenderedPageBreak/>
-        <w:t xml:space="preserve">6.2 if different person end the lunch session, throw validation error : </w:t>
+        <w:shd w:val="clear" w:color="auto" w:fill="FFFFFE"/>
+        <w:spacing w:after="0" w:line="270" w:lineRule="atLeast"/>
+      </w:pPr>
+    </w:p>
+    <w:p>
+      <w:pPr>
+        <w:shd w:val="clear" w:color="auto" w:fill="FFFFFE"/>
+        <w:spacing w:after="0" w:line="270" w:lineRule="atLeast"/>
+      </w:pPr>
+      <w:r>
+        <w:t>6.2 after lunch session end. Not allow to add new member.</w:t>
       </w:r>
     </w:p>
     <w:p>
@@ -699,66 +715,13 @@
       </w:pPr>
       <w:r>
         <w:rPr>
-          <w:rFonts w:ascii="Courier New" w:eastAsia="Times New Roman" w:hAnsi="Courier New" w:cs="Courier New"/>
-          <w:color w:val="000000"/>
-          <w:sz w:val="18"/>
-          <w:szCs w:val="18"/>
-        </w:rPr>
-        <w:t> </w:t>
-      </w:r>
-      <w:r>
-        <w:rPr>
-          <w:rFonts w:ascii="Courier New" w:eastAsia="Times New Roman" w:hAnsi="Courier New" w:cs="Courier New"/>
-          <w:color w:val="A31515"/>
-          <w:sz w:val="18"/>
-          <w:szCs w:val="18"/>
-        </w:rPr>
-        <w:t>"error"</w:t>
-      </w:r>
-      <w:r>
-        <w:rPr>
-          <w:rFonts w:ascii="Courier New" w:eastAsia="Times New Roman" w:hAnsi="Courier New" w:cs="Courier New"/>
-          <w:color w:val="000000"/>
-          <w:sz w:val="18"/>
-          <w:szCs w:val="18"/>
-        </w:rPr>
-        <w:t>: </w:t>
-      </w:r>
-      <w:r>
-        <w:rPr>
-          <w:rFonts w:ascii="Courier New" w:eastAsia="Times New Roman" w:hAnsi="Courier New" w:cs="Courier New"/>
-          <w:color w:val="0451A5"/>
-          <w:sz w:val="18"/>
-          <w:szCs w:val="18"/>
-        </w:rPr>
-        <w:t>"User initial lunch session not same as user end lunch session"</w:t>
-      </w:r>
-    </w:p>
-    <w:p>
-      <w:pPr>
-        <w:shd w:val="clear" w:color="auto" w:fill="FFFFFE"/>
-        <w:spacing w:after="0" w:line="270" w:lineRule="atLeast"/>
-        <w:rPr>
-          <w:rFonts w:ascii="Courier New" w:eastAsia="Times New Roman" w:hAnsi="Courier New" w:cs="Courier New"/>
-          <w:color w:val="000000"/>
-          <w:sz w:val="18"/>
-          <w:szCs w:val="18"/>
-        </w:rPr>
-      </w:pPr>
-    </w:p>
-    <w:p>
-      <w:pPr>
-        <w:ind w:left="360"/>
-      </w:pPr>
-      <w:r>
-        <w:rPr>
           <w:noProof/>
         </w:rPr>
         <w:drawing>
-          <wp:inline distT="0" distB="0" distL="0" distR="0" wp14:anchorId="27F38FD8" wp14:editId="178C2D84">
-            <wp:extent cx="5943600" cy="2461260"/>
-            <wp:effectExtent l="0" t="0" r="0" b="0"/>
-            <wp:docPr id="1694494098" name="Picture 1"/>
+          <wp:inline distT="0" distB="0" distL="0" distR="0" wp14:anchorId="27C02DC7" wp14:editId="47FD950B">
+            <wp:extent cx="5943600" cy="2526030"/>
+            <wp:effectExtent l="0" t="0" r="0" b="7620"/>
+            <wp:docPr id="690992079" name="Picture 1"/>
             <wp:cNvGraphicFramePr>
               <a:graphicFrameLocks xmlns:a="http://schemas.openxmlformats.org/drawingml/2006/main" noChangeAspect="1"/>
             </wp:cNvGraphicFramePr>
@@ -766,7 +729,7 @@
               <a:graphicData uri="http://schemas.openxmlformats.org/drawingml/2006/picture">
                 <pic:pic xmlns:pic="http://schemas.openxmlformats.org/drawingml/2006/picture">
                   <pic:nvPicPr>
-                    <pic:cNvPr id="1694494098" name=""/>
+                    <pic:cNvPr id="690992079" name=""/>
                     <pic:cNvPicPr/>
                   </pic:nvPicPr>
                   <pic:blipFill>
@@ -778,7 +741,7 @@
                   <pic:spPr>
                     <a:xfrm>
                       <a:off x="0" y="0"/>
-                      <a:ext cx="5943600" cy="2461260"/>
+                      <a:ext cx="5943600" cy="2526030"/>
                     </a:xfrm>
                     <a:prstGeom prst="rect">
                       <a:avLst/>
@@ -790,6 +753,32 @@
           </wp:inline>
         </w:drawing>
       </w:r>
+      <w:r>
+        <w:rPr>
+          <w:rFonts w:ascii="Courier New" w:eastAsia="Times New Roman" w:hAnsi="Courier New" w:cs="Courier New"/>
+          <w:color w:val="000000"/>
+          <w:sz w:val="18"/>
+          <w:szCs w:val="18"/>
+        </w:rPr>
+        <w:t> </w:t>
+      </w:r>
+    </w:p>
+    <w:p>
+      <w:pPr>
+        <w:shd w:val="clear" w:color="auto" w:fill="FFFFFE"/>
+        <w:spacing w:after="0" w:line="270" w:lineRule="atLeast"/>
+        <w:rPr>
+          <w:rFonts w:ascii="Courier New" w:eastAsia="Times New Roman" w:hAnsi="Courier New" w:cs="Courier New"/>
+          <w:color w:val="000000"/>
+          <w:sz w:val="18"/>
+          <w:szCs w:val="18"/>
+        </w:rPr>
+      </w:pPr>
+    </w:p>
+    <w:p>
+      <w:pPr>
+        <w:ind w:left="360"/>
+      </w:pPr>
     </w:p>
     <w:p>
       <w:pPr>

</xml_diff>

<commit_message>
added in debug statement and enhance business exception handling
</commit_message>
<xml_diff>
--- a/unit-test/unit_test.docx
+++ b/unit-test/unit_test.docx
@@ -379,10 +379,18 @@
         <w:ind w:left="360"/>
       </w:pPr>
       <w:r>
-        <w:t xml:space="preserve">Remove member </w:t>
-      </w:r>
-      <w:r>
-        <w:t xml:space="preserve"> (id:35)</w:t>
+        <w:t xml:space="preserve">Remove </w:t>
+      </w:r>
+      <w:proofErr w:type="gramStart"/>
+      <w:r>
+        <w:t xml:space="preserve">member </w:t>
+      </w:r>
+      <w:r>
+        <w:t xml:space="preserve"> (</w:t>
+      </w:r>
+      <w:proofErr w:type="gramEnd"/>
+      <w:r>
+        <w:t>id:35)</w:t>
       </w:r>
       <w:r>
         <w:rPr>
@@ -718,10 +726,10 @@
           <w:noProof/>
         </w:rPr>
         <w:drawing>
-          <wp:inline distT="0" distB="0" distL="0" distR="0" wp14:anchorId="27C02DC7" wp14:editId="47FD950B">
-            <wp:extent cx="5943600" cy="2526030"/>
-            <wp:effectExtent l="0" t="0" r="0" b="7620"/>
-            <wp:docPr id="690992079" name="Picture 1"/>
+          <wp:inline distT="0" distB="0" distL="0" distR="0" wp14:anchorId="65316AC3" wp14:editId="63316D58">
+            <wp:extent cx="5943600" cy="2324735"/>
+            <wp:effectExtent l="0" t="0" r="0" b="0"/>
+            <wp:docPr id="1296623858" name="Picture 1"/>
             <wp:cNvGraphicFramePr>
               <a:graphicFrameLocks xmlns:a="http://schemas.openxmlformats.org/drawingml/2006/main" noChangeAspect="1"/>
             </wp:cNvGraphicFramePr>
@@ -729,7 +737,7 @@
               <a:graphicData uri="http://schemas.openxmlformats.org/drawingml/2006/picture">
                 <pic:pic xmlns:pic="http://schemas.openxmlformats.org/drawingml/2006/picture">
                   <pic:nvPicPr>
-                    <pic:cNvPr id="690992079" name=""/>
+                    <pic:cNvPr id="1296623858" name=""/>
                     <pic:cNvPicPr/>
                   </pic:nvPicPr>
                   <pic:blipFill>
@@ -741,7 +749,7 @@
                   <pic:spPr>
                     <a:xfrm>
                       <a:off x="0" y="0"/>
-                      <a:ext cx="5943600" cy="2526030"/>
+                      <a:ext cx="5943600" cy="2324735"/>
                     </a:xfrm>
                     <a:prstGeom prst="rect">
                       <a:avLst/>

</xml_diff>

<commit_message>
bug fixed for get restaurant address
</commit_message>
<xml_diff>
--- a/unit-test/unit_test.docx
+++ b/unit-test/unit_test.docx
@@ -379,18 +379,10 @@
         <w:ind w:left="360"/>
       </w:pPr>
       <w:r>
-        <w:t xml:space="preserve">Remove </w:t>
-      </w:r>
-      <w:proofErr w:type="gramStart"/>
-      <w:r>
-        <w:t xml:space="preserve">member </w:t>
-      </w:r>
-      <w:r>
-        <w:t xml:space="preserve"> (</w:t>
-      </w:r>
-      <w:proofErr w:type="gramEnd"/>
-      <w:r>
-        <w:t>id:35)</w:t>
+        <w:t xml:space="preserve">Remove member </w:t>
+      </w:r>
+      <w:r>
+        <w:t xml:space="preserve"> (id:35)</w:t>
       </w:r>
       <w:r>
         <w:rPr>
@@ -503,7 +495,7 @@
         <w:t xml:space="preserve">5. </w:t>
       </w:r>
       <w:r>
-        <w:t>A</w:t>
+        <w:t>Get a</w:t>
       </w:r>
       <w:r>
         <w:t>ll member</w:t>
@@ -531,10 +523,10 @@
         </w:rPr>
         <w:lastRenderedPageBreak/>
         <w:drawing>
-          <wp:inline distT="0" distB="0" distL="0" distR="0" wp14:anchorId="6F9D00F7" wp14:editId="35343C5E">
-            <wp:extent cx="5943600" cy="3204210"/>
+          <wp:inline distT="0" distB="0" distL="0" distR="0" wp14:anchorId="1F08A935" wp14:editId="1C0EB590">
+            <wp:extent cx="5943600" cy="3222625"/>
             <wp:effectExtent l="0" t="0" r="0" b="0"/>
-            <wp:docPr id="515475809" name="Picture 1"/>
+            <wp:docPr id="300755854" name="Picture 1"/>
             <wp:cNvGraphicFramePr>
               <a:graphicFrameLocks xmlns:a="http://schemas.openxmlformats.org/drawingml/2006/main" noChangeAspect="1"/>
             </wp:cNvGraphicFramePr>
@@ -542,7 +534,7 @@
               <a:graphicData uri="http://schemas.openxmlformats.org/drawingml/2006/picture">
                 <pic:pic xmlns:pic="http://schemas.openxmlformats.org/drawingml/2006/picture">
                   <pic:nvPicPr>
-                    <pic:cNvPr id="515475809" name=""/>
+                    <pic:cNvPr id="300755854" name=""/>
                     <pic:cNvPicPr/>
                   </pic:nvPicPr>
                   <pic:blipFill>
@@ -554,7 +546,7 @@
                   <pic:spPr>
                     <a:xfrm>
                       <a:off x="0" y="0"/>
-                      <a:ext cx="5943600" cy="3204210"/>
+                      <a:ext cx="5943600" cy="3222625"/>
                     </a:xfrm>
                     <a:prstGeom prst="rect">
                       <a:avLst/>

</xml_diff>

<commit_message>
added in "Get the lunch information by lunch id" API
</commit_message>
<xml_diff>
--- a/unit-test/unit_test.docx
+++ b/unit-test/unit_test.docx
@@ -563,18 +563,80 @@
       <w:pPr>
         <w:ind w:left="360"/>
       </w:pPr>
-      <w:r>
-        <w:t>6. end lunch.</w:t>
-      </w:r>
     </w:p>
     <w:p>
       <w:pPr>
         <w:ind w:left="360"/>
       </w:pPr>
       <w:r>
-        <w:rPr>
-          <w:noProof/>
-        </w:rPr>
+        <w:t>6. Get Lunch with Member Info by lunch Id</w:t>
+      </w:r>
+    </w:p>
+    <w:p>
+      <w:pPr>
+        <w:ind w:left="360"/>
+      </w:pPr>
+      <w:r>
+        <w:rPr>
+          <w:noProof/>
+        </w:rPr>
+        <w:drawing>
+          <wp:inline distT="0" distB="0" distL="0" distR="0" wp14:anchorId="2C66E37F" wp14:editId="5595042B">
+            <wp:extent cx="5943600" cy="3163570"/>
+            <wp:effectExtent l="0" t="0" r="0" b="0"/>
+            <wp:docPr id="558602983" name="Picture 1"/>
+            <wp:cNvGraphicFramePr>
+              <a:graphicFrameLocks xmlns:a="http://schemas.openxmlformats.org/drawingml/2006/main" noChangeAspect="1"/>
+            </wp:cNvGraphicFramePr>
+            <a:graphic xmlns:a="http://schemas.openxmlformats.org/drawingml/2006/main">
+              <a:graphicData uri="http://schemas.openxmlformats.org/drawingml/2006/picture">
+                <pic:pic xmlns:pic="http://schemas.openxmlformats.org/drawingml/2006/picture">
+                  <pic:nvPicPr>
+                    <pic:cNvPr id="558602983" name=""/>
+                    <pic:cNvPicPr/>
+                  </pic:nvPicPr>
+                  <pic:blipFill>
+                    <a:blip r:embed="rId14"/>
+                    <a:stretch>
+                      <a:fillRect/>
+                    </a:stretch>
+                  </pic:blipFill>
+                  <pic:spPr>
+                    <a:xfrm>
+                      <a:off x="0" y="0"/>
+                      <a:ext cx="5943600" cy="3163570"/>
+                    </a:xfrm>
+                    <a:prstGeom prst="rect">
+                      <a:avLst/>
+                    </a:prstGeom>
+                  </pic:spPr>
+                </pic:pic>
+              </a:graphicData>
+            </a:graphic>
+          </wp:inline>
+        </w:drawing>
+      </w:r>
+    </w:p>
+    <w:p>
+      <w:pPr>
+        <w:ind w:left="360"/>
+      </w:pPr>
+      <w:r>
+        <w:t>7</w:t>
+      </w:r>
+      <w:r>
+        <w:t>. end lunch.</w:t>
+      </w:r>
+    </w:p>
+    <w:p>
+      <w:pPr>
+        <w:ind w:left="360"/>
+      </w:pPr>
+      <w:r>
+        <w:rPr>
+          <w:noProof/>
+        </w:rPr>
+        <w:lastRenderedPageBreak/>
         <w:drawing>
           <wp:inline distT="0" distB="0" distL="0" distR="0" wp14:anchorId="349ACD80" wp14:editId="71F060DE">
             <wp:extent cx="5740860" cy="2350318"/>
@@ -591,7 +653,7 @@
                     <pic:cNvPicPr/>
                   </pic:nvPicPr>
                   <pic:blipFill>
-                    <a:blip r:embed="rId14"/>
+                    <a:blip r:embed="rId15"/>
                     <a:stretch>
                       <a:fillRect/>
                     </a:stretch>
@@ -617,7 +679,10 @@
         <w:ind w:left="360"/>
       </w:pPr>
       <w:r>
-        <w:t xml:space="preserve">6.1 </w:t>
+        <w:t>7</w:t>
+      </w:r>
+      <w:r>
+        <w:t xml:space="preserve">.1 </w:t>
       </w:r>
       <w:r>
         <w:t xml:space="preserve">Status updated to </w:t>
@@ -649,7 +714,6 @@
         <w:rPr>
           <w:noProof/>
         </w:rPr>
-        <w:lastRenderedPageBreak/>
         <w:drawing>
           <wp:inline distT="0" distB="0" distL="0" distR="0" wp14:anchorId="2AAC6340" wp14:editId="542CF6D1">
             <wp:extent cx="5633284" cy="2010168"/>
@@ -666,7 +730,7 @@
                     <pic:cNvPicPr/>
                   </pic:nvPicPr>
                   <pic:blipFill>
-                    <a:blip r:embed="rId15"/>
+                    <a:blip r:embed="rId16"/>
                     <a:stretch>
                       <a:fillRect/>
                     </a:stretch>
@@ -699,7 +763,10 @@
         <w:spacing w:after="0" w:line="270" w:lineRule="atLeast"/>
       </w:pPr>
       <w:r>
-        <w:t>6.2 after lunch session end. Not allow to add new member.</w:t>
+        <w:t>7</w:t>
+      </w:r>
+      <w:r>
+        <w:t>.2 after lunch session end. Not allow to add new member.</w:t>
       </w:r>
     </w:p>
     <w:p>
@@ -733,7 +800,7 @@
                     <pic:cNvPicPr/>
                   </pic:nvPicPr>
                   <pic:blipFill>
-                    <a:blip r:embed="rId16"/>
+                    <a:blip r:embed="rId17"/>
                     <a:stretch>
                       <a:fillRect/>
                     </a:stretch>

</xml_diff>